<commit_message>
Finished some milestone requirements
</commit_message>
<xml_diff>
--- a/Contracts/Milestones.docx
+++ b/Contracts/Milestones.docx
@@ -98,13 +98,15 @@
         </w:numPr>
         <w:rPr>
           <w:rFonts w:ascii="Times New Roman" w:hAnsi="Times New Roman" w:cs="Times New Roman"/>
-          <w:sz w:val="24"/>
-          <w:szCs w:val="24"/>
-        </w:rPr>
-      </w:pPr>
-      <w:r>
-        <w:rPr>
-          <w:rFonts w:ascii="Times New Roman" w:hAnsi="Times New Roman" w:cs="Times New Roman"/>
+          <w:strike/>
+          <w:sz w:val="24"/>
+          <w:szCs w:val="24"/>
+        </w:rPr>
+      </w:pPr>
+      <w:r>
+        <w:rPr>
+          <w:rFonts w:ascii="Times New Roman" w:hAnsi="Times New Roman" w:cs="Times New Roman"/>
+          <w:strike/>
           <w:sz w:val="24"/>
           <w:szCs w:val="24"/>
         </w:rPr>
@@ -186,13 +188,15 @@
         </w:numPr>
         <w:rPr>
           <w:rFonts w:ascii="Times New Roman" w:hAnsi="Times New Roman" w:cs="Times New Roman"/>
-          <w:sz w:val="24"/>
-          <w:szCs w:val="24"/>
-        </w:rPr>
-      </w:pPr>
-      <w:r>
-        <w:rPr>
-          <w:rFonts w:ascii="Times New Roman" w:hAnsi="Times New Roman" w:cs="Times New Roman"/>
+          <w:strike/>
+          <w:sz w:val="24"/>
+          <w:szCs w:val="24"/>
+        </w:rPr>
+      </w:pPr>
+      <w:r>
+        <w:rPr>
+          <w:rFonts w:ascii="Times New Roman" w:hAnsi="Times New Roman" w:cs="Times New Roman"/>
+          <w:strike/>
           <w:sz w:val="24"/>
           <w:szCs w:val="24"/>
         </w:rPr>

</xml_diff>